<commit_message>
Erweitert Doku um Installationsanleitung
</commit_message>
<xml_diff>
--- a/docs/Invoice-Parser Doku.docx
+++ b/docs/Invoice-Parser Doku.docx
@@ -19,7 +19,7 @@
           <w:noProof/>
         </w:rPr>
         <w:drawing>
-          <wp:inline distT="0" distB="0" distL="0" distR="0">
+          <wp:inline distT="0" distB="0" distL="0" distR="0" wp14:anchorId="21DCC013" wp14:editId="2CC15200">
             <wp:extent cx="5760720" cy="3794166"/>
             <wp:effectExtent l="0" t="0" r="0" b="0"/>
             <wp:docPr id="2" name="Grafik 2"/>
@@ -71,63 +71,105 @@
     <w:p/>
     <w:p>
       <w:r>
-        <w:t>Benutzung</w:t>
-      </w:r>
-    </w:p>
-    <w:p>
-      <w:r>
-        <w:rPr>
-          <w:i/>
-        </w:rPr>
-        <w:t>Quellpfad</w:t>
-      </w:r>
-      <w:r>
-        <w:t>: Hier den Pfad einfügen, der auf den Ordner verweist, in dem die .</w:t>
-      </w:r>
-      <w:r>
-        <w:t>XML</w:t>
-      </w:r>
-      <w:r>
-        <w:t xml:space="preserve"> Dateien liegen.</w:t>
-      </w:r>
-    </w:p>
-    <w:p>
-      <w:r>
-        <w:rPr>
-          <w:i/>
-        </w:rPr>
-        <w:t>Zielpfad</w:t>
-      </w:r>
-      <w:r>
-        <w:t>: Hier den Pfad zu dem Ordner einfügen, in den die Bearbeiteten .xlsx Dateien abgespeichert werden sollen.</w:t>
-      </w:r>
-    </w:p>
-    <w:p>
-      <w:r>
-        <w:rPr>
-          <w:i/>
-        </w:rPr>
-        <w:t>USK</w:t>
-      </w:r>
-      <w:r>
-        <w:t>: Die vorkommenden Untersachkonten sind im JSON Format abgespeichert. Die richtige Formatierung ist wichtig, sonst können die Rechnungen nicht bearbeitet werden. Die geschweiften Klammern müssen sich am Anfang und Ende befinden</w:t>
-      </w:r>
-      <w:r>
-        <w:t>.</w:t>
-      </w:r>
-    </w:p>
-    <w:p>
-      <w:r>
-        <w:t xml:space="preserve">Um die Untersachkonten zu bearbeiten, muss der Haken bei </w:t>
-      </w:r>
-      <w:r>
-        <w:rPr>
-          <w:i/>
-        </w:rPr>
-        <w:t>Lock-Settings</w:t>
+        <w:t>Installation + Update</w:t>
+      </w:r>
+    </w:p>
+    <w:p>
+      <w:r>
+        <w:t xml:space="preserve">Die Aktuellste Version </w:t>
+      </w:r>
+      <w:r>
+        <w:t xml:space="preserve">findet man unter diesem Link </w:t>
+      </w:r>
+      <w:hyperlink r:id="rId5" w:history="1">
+        <w:r>
+          <w:rPr>
+            <w:rStyle w:val="Hyperlink"/>
+          </w:rPr>
+          <w:t>https://github.com/florianwenzelworms/Invoice-Parser/blob/main/releases/Invoice%20Parser%20Installer%20latest.exe</w:t>
+        </w:r>
+      </w:hyperlink>
+    </w:p>
+    <w:p>
+      <w:r>
+        <w:t xml:space="preserve">Nach dem Download der Datei kann mit einem Doppelklick auf die Installationsdatei die Installation gestartet werden. </w:t>
       </w:r>
       <w:bookmarkStart w:id="0" w:name="_GoBack"/>
       <w:bookmarkEnd w:id="0"/>
+    </w:p>
+    <w:p>
+      <w:r>
+        <w:t>Der Installationsvorgang ist so voreingestellt, dass er</w:t>
+      </w:r>
+      <w:r>
+        <w:t xml:space="preserve"> man mit „Weiter“ durchgeklickt und beendet werden kann.</w:t>
+      </w:r>
+    </w:p>
+    <w:p/>
+    <w:p>
+      <w:r>
+        <w:t>Benutzung</w:t>
+      </w:r>
+    </w:p>
+    <w:p>
+      <w:r>
+        <w:rPr>
+          <w:i/>
+        </w:rPr>
+        <w:t>Quellpfad</w:t>
+      </w:r>
+      <w:r>
+        <w:t>: Hier den Pfad einfügen, der auf den Ordner verweist, in dem die .</w:t>
+      </w:r>
+      <w:r>
+        <w:t>XML</w:t>
+      </w:r>
+      <w:r>
+        <w:t xml:space="preserve"> Dateien liegen.</w:t>
+      </w:r>
+    </w:p>
+    <w:p>
+      <w:r>
+        <w:rPr>
+          <w:i/>
+        </w:rPr>
+        <w:t>Zielpfad</w:t>
+      </w:r>
+      <w:r>
+        <w:t xml:space="preserve">: Hier den Pfad zu dem Ordner einfügen, in den die </w:t>
+      </w:r>
+      <w:r>
+        <w:t>b</w:t>
+      </w:r>
+      <w:r>
+        <w:t>earbeiteten .xlsx Dateien abgespeichert werden sollen.</w:t>
+      </w:r>
+    </w:p>
+    <w:p>
+      <w:r>
+        <w:rPr>
+          <w:i/>
+        </w:rPr>
+        <w:t>USK</w:t>
+      </w:r>
+      <w:r>
+        <w:t>: Die vorkommenden Untersachkonten sind im JSON Format abgespeichert. Die richtige Formatierung ist wichtig, sonst können die Rechnungen nicht bearbeitet werden. Die geschweiften Klammern müssen sich am Anfang und Ende befinden</w:t>
+      </w:r>
+      <w:r>
+        <w:t>.</w:t>
+      </w:r>
+    </w:p>
+    <w:p>
+      <w:r>
+        <w:lastRenderedPageBreak/>
+        <w:t xml:space="preserve">Um die Untersachkonten zu bearbeiten, muss der Haken bei </w:t>
+      </w:r>
+      <w:r>
+        <w:rPr>
+          <w:i/>
+        </w:rPr>
+        <w:t>Lock-Settings</w:t>
+      </w:r>
       <w:r>
         <w:t xml:space="preserve"> entfernt werden. Dies verhindert ein versehentliches Löschen oder Bearbeiten des Feldes. </w:t>
       </w:r>
@@ -199,59 +241,11 @@
         <w:rPr>
           <w:noProof/>
         </w:rPr>
-        <w:lastRenderedPageBreak/>
         <w:drawing>
-          <wp:inline distT="0" distB="0" distL="0" distR="0" wp14:anchorId="4B3C64C5" wp14:editId="09FE75C1">
+          <wp:inline distT="0" distB="0" distL="0" distR="0" wp14:anchorId="0F738D37" wp14:editId="5EFD27D5">
             <wp:extent cx="3790950" cy="704850"/>
             <wp:effectExtent l="0" t="0" r="0" b="0"/>
             <wp:docPr id="1" name="Grafik 1"/>
-            <wp:cNvGraphicFramePr>
-              <a:graphicFrameLocks xmlns:a="http://schemas.openxmlformats.org/drawingml/2006/main" noChangeAspect="1"/>
-            </wp:cNvGraphicFramePr>
-            <a:graphic xmlns:a="http://schemas.openxmlformats.org/drawingml/2006/main">
-              <a:graphicData uri="http://schemas.openxmlformats.org/drawingml/2006/picture">
-                <pic:pic xmlns:pic="http://schemas.openxmlformats.org/drawingml/2006/picture">
-                  <pic:nvPicPr>
-                    <pic:cNvPr id="1" name=""/>
-                    <pic:cNvPicPr/>
-                  </pic:nvPicPr>
-                  <pic:blipFill>
-                    <a:blip r:embed="rId5"/>
-                    <a:stretch>
-                      <a:fillRect/>
-                    </a:stretch>
-                  </pic:blipFill>
-                  <pic:spPr>
-                    <a:xfrm>
-                      <a:off x="0" y="0"/>
-                      <a:ext cx="3790950" cy="704850"/>
-                    </a:xfrm>
-                    <a:prstGeom prst="rect">
-                      <a:avLst/>
-                    </a:prstGeom>
-                  </pic:spPr>
-                </pic:pic>
-              </a:graphicData>
-            </a:graphic>
-          </wp:inline>
-        </w:drawing>
-      </w:r>
-      <w:r>
-        <w:br/>
-        <w:t>Dateien wurden ohne Fehler bearbeitet</w:t>
-      </w:r>
-    </w:p>
-    <w:p/>
-    <w:p>
-      <w:r>
-        <w:rPr>
-          <w:noProof/>
-        </w:rPr>
-        <w:drawing>
-          <wp:inline distT="0" distB="0" distL="0" distR="0" wp14:anchorId="44C86E6B" wp14:editId="0D08FA78">
-            <wp:extent cx="3781425" cy="676275"/>
-            <wp:effectExtent l="0" t="0" r="9525" b="9525"/>
-            <wp:docPr id="3" name="Grafik 3"/>
             <wp:cNvGraphicFramePr>
               <a:graphicFrameLocks xmlns:a="http://schemas.openxmlformats.org/drawingml/2006/main" noChangeAspect="1"/>
             </wp:cNvGraphicFramePr>
@@ -271,6 +265,53 @@
                   <pic:spPr>
                     <a:xfrm>
                       <a:off x="0" y="0"/>
+                      <a:ext cx="3790950" cy="704850"/>
+                    </a:xfrm>
+                    <a:prstGeom prst="rect">
+                      <a:avLst/>
+                    </a:prstGeom>
+                  </pic:spPr>
+                </pic:pic>
+              </a:graphicData>
+            </a:graphic>
+          </wp:inline>
+        </w:drawing>
+      </w:r>
+      <w:r>
+        <w:br/>
+        <w:t>Dateien wurden ohne Fehler bearbeitet</w:t>
+      </w:r>
+    </w:p>
+    <w:p/>
+    <w:p>
+      <w:r>
+        <w:rPr>
+          <w:noProof/>
+        </w:rPr>
+        <w:drawing>
+          <wp:inline distT="0" distB="0" distL="0" distR="0" wp14:anchorId="30EE00B4" wp14:editId="359DC991">
+            <wp:extent cx="3781425" cy="676275"/>
+            <wp:effectExtent l="0" t="0" r="9525" b="9525"/>
+            <wp:docPr id="3" name="Grafik 3"/>
+            <wp:cNvGraphicFramePr>
+              <a:graphicFrameLocks xmlns:a="http://schemas.openxmlformats.org/drawingml/2006/main" noChangeAspect="1"/>
+            </wp:cNvGraphicFramePr>
+            <a:graphic xmlns:a="http://schemas.openxmlformats.org/drawingml/2006/main">
+              <a:graphicData uri="http://schemas.openxmlformats.org/drawingml/2006/picture">
+                <pic:pic xmlns:pic="http://schemas.openxmlformats.org/drawingml/2006/picture">
+                  <pic:nvPicPr>
+                    <pic:cNvPr id="1" name=""/>
+                    <pic:cNvPicPr/>
+                  </pic:nvPicPr>
+                  <pic:blipFill>
+                    <a:blip r:embed="rId7"/>
+                    <a:stretch>
+                      <a:fillRect/>
+                    </a:stretch>
+                  </pic:blipFill>
+                  <pic:spPr>
+                    <a:xfrm>
+                      <a:off x="0" y="0"/>
                       <a:ext cx="3781425" cy="676275"/>
                     </a:xfrm>
                     <a:prstGeom prst="rect">
@@ -295,7 +336,7 @@
           <w:noProof/>
         </w:rPr>
         <w:drawing>
-          <wp:inline distT="0" distB="0" distL="0" distR="0" wp14:anchorId="682327A4" wp14:editId="40FA081A">
+          <wp:inline distT="0" distB="0" distL="0" distR="0" wp14:anchorId="014A80CB" wp14:editId="223B994E">
             <wp:extent cx="3800475" cy="695325"/>
             <wp:effectExtent l="0" t="0" r="9525" b="9525"/>
             <wp:docPr id="4" name="Grafik 4"/>
@@ -310,7 +351,7 @@
                     <pic:cNvPicPr/>
                   </pic:nvPicPr>
                   <pic:blipFill>
-                    <a:blip r:embed="rId7"/>
+                    <a:blip r:embed="rId8"/>
                     <a:stretch>
                       <a:fillRect/>
                     </a:stretch>
@@ -915,6 +956,29 @@
       </w:tblBorders>
     </w:tblPr>
   </w:style>
+  <w:style w:type="character" w:styleId="Hyperlink">
+    <w:name w:val="Hyperlink"/>
+    <w:basedOn w:val="Absatz-Standardschriftart"/>
+    <w:uiPriority w:val="99"/>
+    <w:unhideWhenUsed/>
+    <w:rsid w:val="00434FEE"/>
+    <w:rPr>
+      <w:color w:val="0000FF" w:themeColor="hyperlink"/>
+      <w:u w:val="single"/>
+    </w:rPr>
+  </w:style>
+  <w:style w:type="character" w:styleId="NichtaufgelsteErwhnung">
+    <w:name w:val="Unresolved Mention"/>
+    <w:basedOn w:val="Absatz-Standardschriftart"/>
+    <w:uiPriority w:val="99"/>
+    <w:semiHidden/>
+    <w:unhideWhenUsed/>
+    <w:rsid w:val="00434FEE"/>
+    <w:rPr>
+      <w:color w:val="605E5C"/>
+      <w:shd w:val="clear" w:color="auto" w:fill="E1DFDD"/>
+    </w:rPr>
+  </w:style>
 </w:styles>
 </file>
 

</xml_diff>